<commit_message>
report: q3. answer added
</commit_message>
<xml_diff>
--- a/Reports/CA2_Report.docx
+++ b/Reports/CA2_Report.docx
@@ -6,21 +6,21 @@
       <w:pPr>
         <w:spacing w:after="0"/>
         <w:rPr>
-          <w:rFonts w:ascii="Vazirmatn ExtraBold" w:hAnsi="Vazirmatn ExtraBold" w:cs="Vazirmatn ExtraBold" w:hint="cs"/>
-          <w:color w:val="538135" w:themeColor="accent6" w:themeShade="BF"/>
-          <w:sz w:val="72"/>
-          <w:szCs w:val="72"/>
-          <w:rtl/>
-        </w:rPr>
-      </w:pPr>
-      <w:r>
-        <w:rPr>
           <w:rFonts w:ascii="Vazirmatn ExtraBold" w:hAnsi="Vazirmatn ExtraBold" w:cs="Vazirmatn ExtraBold"/>
           <w:color w:val="538135" w:themeColor="accent6" w:themeShade="BF"/>
           <w:sz w:val="72"/>
           <w:szCs w:val="72"/>
           <w:rtl/>
         </w:rPr>
+      </w:pPr>
+      <w:r>
+        <w:rPr>
+          <w:rFonts w:ascii="Vazirmatn ExtraBold" w:hAnsi="Vazirmatn ExtraBold" w:cs="Vazirmatn ExtraBold"/>
+          <w:color w:val="538135" w:themeColor="accent6" w:themeShade="BF"/>
+          <w:sz w:val="72"/>
+          <w:szCs w:val="72"/>
+          <w:rtl/>
+        </w:rPr>
         <w:t>آزمون نرم افزار</w:t>
       </w:r>
     </w:p>
@@ -234,17 +234,7 @@
           <w:szCs w:val="24"/>
           <w:rtl/>
         </w:rPr>
-        <w:t xml:space="preserve">محمدرضا بخشایش </w:t>
-      </w:r>
-      <w:r>
-        <w:rPr>
-          <w:rFonts w:ascii="Vazirmatn Light" w:hAnsi="Vazirmatn Light" w:cs="Vazirmatn Light"/>
-          <w:color w:val="FF0000"/>
-          <w:sz w:val="24"/>
-          <w:szCs w:val="24"/>
-          <w:rtl/>
-        </w:rPr>
-        <w:t xml:space="preserve">- </w:t>
+        <w:t xml:space="preserve">محمدرضا بخشایش - </w:t>
       </w:r>
       <w:r>
         <w:rPr>
@@ -406,11 +396,22 @@
       <w:pPr>
         <w:spacing w:after="0"/>
         <w:rPr>
+          <w:rFonts w:ascii="Vazirmatn" w:hAnsi="Vazirmatn" w:cs="Vazirmatn" w:hint="cs"/>
+          <w:color w:val="000000" w:themeColor="text1"/>
+          <w:sz w:val="24"/>
+          <w:szCs w:val="24"/>
+          <w:rtl/>
+        </w:rPr>
+      </w:pPr>
+    </w:p>
+    <w:p>
+      <w:pPr>
+        <w:spacing w:after="0"/>
+        <w:rPr>
           <w:rFonts w:ascii="Vazirmatn" w:hAnsi="Vazirmatn" w:cs="Vazirmatn"/>
           <w:color w:val="000000" w:themeColor="text1"/>
           <w:sz w:val="24"/>
           <w:szCs w:val="24"/>
-          <w:rtl/>
         </w:rPr>
       </w:pPr>
     </w:p>
@@ -419,60 +420,1269 @@
         <w:spacing w:after="0"/>
         <w:rPr>
           <w:rFonts w:ascii="Vazirmatn" w:hAnsi="Vazirmatn" w:cs="Vazirmatn"/>
-          <w:color w:val="000000" w:themeColor="text1"/>
-          <w:sz w:val="24"/>
-          <w:szCs w:val="24"/>
-        </w:rPr>
-      </w:pPr>
+          <w:color w:val="2E74B5" w:themeColor="accent5" w:themeShade="BF"/>
+          <w:sz w:val="24"/>
+          <w:szCs w:val="24"/>
+          <w:rtl/>
+        </w:rPr>
+      </w:pPr>
+      <w:r>
+        <w:rPr>
+          <w:rFonts w:ascii="Vazirmatn" w:hAnsi="Vazirmatn" w:cs="Vazirmatn"/>
+          <w:color w:val="2E74B5" w:themeColor="accent5" w:themeShade="BF"/>
+          <w:sz w:val="24"/>
+          <w:szCs w:val="24"/>
+          <w:rtl/>
+        </w:rPr>
+        <w:t>سوال</w:t>
+      </w:r>
+      <w:r>
+        <w:rPr>
+          <w:rFonts w:ascii="Vazirmatn" w:hAnsi="Vazirmatn" w:cs="Vazirmatn"/>
+          <w:color w:val="2E74B5" w:themeColor="accent5" w:themeShade="BF"/>
+          <w:sz w:val="24"/>
+          <w:szCs w:val="24"/>
+        </w:rPr>
+        <w:t>3</w:t>
+      </w:r>
+      <w:r>
+        <w:rPr>
+          <w:rFonts w:ascii="Vazirmatn" w:hAnsi="Vazirmatn" w:cs="Vazirmatn"/>
+          <w:color w:val="2E74B5" w:themeColor="accent5" w:themeShade="BF"/>
+          <w:sz w:val="24"/>
+          <w:szCs w:val="24"/>
+          <w:rtl/>
+        </w:rPr>
+        <w:t>)</w:t>
+      </w:r>
     </w:p>
     <w:p>
       <w:pPr>
         <w:spacing w:after="0"/>
+        <w:ind w:left="95"/>
         <w:rPr>
           <w:rFonts w:ascii="Vazirmatn" w:hAnsi="Vazirmatn" w:cs="Vazirmatn"/>
-          <w:color w:val="2E74B5" w:themeColor="accent5" w:themeShade="BF"/>
-          <w:sz w:val="24"/>
-          <w:szCs w:val="24"/>
-        </w:rPr>
-      </w:pPr>
-      <w:r>
-        <w:rPr>
-          <w:rFonts w:ascii="Vazirmatn" w:hAnsi="Vazirmatn" w:cs="Vazirmatn"/>
-          <w:color w:val="2E74B5" w:themeColor="accent5" w:themeShade="BF"/>
-          <w:sz w:val="24"/>
-          <w:szCs w:val="24"/>
-          <w:rtl/>
-        </w:rPr>
-        <w:t>سوال</w:t>
-      </w:r>
-      <w:r>
-        <w:rPr>
-          <w:rFonts w:ascii="Vazirmatn" w:hAnsi="Vazirmatn" w:cs="Vazirmatn"/>
-          <w:color w:val="2E74B5" w:themeColor="accent5" w:themeShade="BF"/>
-          <w:sz w:val="24"/>
-          <w:szCs w:val="24"/>
-        </w:rPr>
-        <w:t>3</w:t>
-      </w:r>
-      <w:r>
-        <w:rPr>
-          <w:rFonts w:ascii="Vazirmatn" w:hAnsi="Vazirmatn" w:cs="Vazirmatn"/>
-          <w:color w:val="2E74B5" w:themeColor="accent5" w:themeShade="BF"/>
-          <w:sz w:val="24"/>
-          <w:szCs w:val="24"/>
-          <w:rtl/>
-        </w:rPr>
-        <w:t>)</w:t>
+          <w:color w:val="000000" w:themeColor="text1"/>
+          <w:sz w:val="24"/>
+          <w:szCs w:val="24"/>
+          <w:rtl/>
+        </w:rPr>
+      </w:pPr>
+      <w:r>
+        <w:rPr>
+          <w:rFonts w:ascii="Vazirmatn" w:hAnsi="Vazirmatn" w:cs="Vazirmatn" w:hint="cs"/>
+          <w:color w:val="000000" w:themeColor="text1"/>
+          <w:sz w:val="24"/>
+          <w:szCs w:val="24"/>
+          <w:rtl/>
+        </w:rPr>
+        <w:t>درباره تفاوت این دو روش میتوان گفت:</w:t>
       </w:r>
     </w:p>
     <w:p>
       <w:pPr>
         <w:spacing w:after="0"/>
+        <w:ind w:left="95"/>
         <w:rPr>
           <w:rFonts w:ascii="Vazirmatn" w:hAnsi="Vazirmatn" w:cs="Vazirmatn"/>
           <w:color w:val="000000" w:themeColor="text1"/>
           <w:sz w:val="24"/>
           <w:szCs w:val="24"/>
+        </w:rPr>
+      </w:pPr>
+    </w:p>
+    <w:tbl>
+      <w:tblPr>
+        <w:tblStyle w:val="GridTable4-Accent4"/>
+        <w:tblpPr w:leftFromText="180" w:rightFromText="180" w:vertAnchor="text" w:horzAnchor="margin" w:tblpXSpec="center" w:tblpY="42"/>
+        <w:bidiVisual/>
+        <w:tblW w:w="10204" w:type="dxa"/>
+        <w:tblBorders>
+          <w:top w:val="none" w:sz="0" w:space="0" w:color="auto"/>
+          <w:left w:val="none" w:sz="0" w:space="0" w:color="auto"/>
+          <w:bottom w:val="none" w:sz="0" w:space="0" w:color="auto"/>
+          <w:right w:val="none" w:sz="0" w:space="0" w:color="auto"/>
+          <w:insideH w:val="none" w:sz="0" w:space="0" w:color="auto"/>
+          <w:insideV w:val="none" w:sz="0" w:space="0" w:color="auto"/>
+        </w:tblBorders>
+        <w:tblCellMar>
+          <w:top w:w="142" w:type="dxa"/>
+          <w:left w:w="198" w:type="dxa"/>
+          <w:bottom w:w="142" w:type="dxa"/>
+          <w:right w:w="142" w:type="dxa"/>
+        </w:tblCellMar>
+        <w:tblLook w:val="0420" w:firstRow="1" w:lastRow="0" w:firstColumn="0" w:lastColumn="0" w:noHBand="0" w:noVBand="1"/>
+      </w:tblPr>
+      <w:tblGrid>
+        <w:gridCol w:w="5102"/>
+        <w:gridCol w:w="5102"/>
+      </w:tblGrid>
+      <w:tr>
+        <w:trPr>
+          <w:cnfStyle w:val="100000000000" w:firstRow="1" w:lastRow="0" w:firstColumn="0" w:lastColumn="0" w:oddVBand="0" w:evenVBand="0" w:oddHBand="0" w:evenHBand="0" w:firstRowFirstColumn="0" w:firstRowLastColumn="0" w:lastRowFirstColumn="0" w:lastRowLastColumn="0"/>
+          <w:trHeight w:val="624"/>
+        </w:trPr>
+        <w:tc>
+          <w:tcPr>
+            <w:tcW w:w="5102" w:type="dxa"/>
+          </w:tcPr>
+          <w:p>
+            <w:pPr>
+              <w:spacing w:after="0"/>
+              <w:ind w:firstLine="39"/>
+              <w:jc w:val="center"/>
+              <w:rPr>
+                <w:rFonts w:ascii="Vazirmatn" w:hAnsi="Vazirmatn" w:cs="Vazirmatn"/>
+                <w:b w:val="0"/>
+                <w:bCs w:val="0"/>
+                <w:color w:val="000000" w:themeColor="text1"/>
+                <w:sz w:val="32"/>
+                <w:szCs w:val="32"/>
+              </w:rPr>
+            </w:pPr>
+            <w:r>
+              <w:rPr>
+                <w:rFonts w:ascii="Vazirmatn" w:hAnsi="Vazirmatn" w:cs="Vazirmatn" w:hint="cs"/>
+                <w:b w:val="0"/>
+                <w:bCs w:val="0"/>
+                <w:color w:val="000000" w:themeColor="text1"/>
+                <w:sz w:val="32"/>
+                <w:szCs w:val="32"/>
+                <w:rtl/>
+              </w:rPr>
+              <w:t xml:space="preserve">روش </w:t>
+            </w:r>
+            <w:r>
+              <w:rPr>
+                <w:rFonts w:ascii="Vazirmatn" w:hAnsi="Vazirmatn" w:cs="Vazirmatn"/>
+                <w:b w:val="0"/>
+                <w:bCs w:val="0"/>
+                <w:color w:val="000000" w:themeColor="text1"/>
+                <w:sz w:val="32"/>
+                <w:szCs w:val="32"/>
+              </w:rPr>
+              <w:t>Classic</w:t>
+            </w:r>
+          </w:p>
+        </w:tc>
+        <w:tc>
+          <w:tcPr>
+            <w:tcW w:w="5102" w:type="dxa"/>
+          </w:tcPr>
+          <w:p>
+            <w:pPr>
+              <w:spacing w:after="0"/>
+              <w:jc w:val="center"/>
+              <w:rPr>
+                <w:rFonts w:ascii="Vazirmatn" w:hAnsi="Vazirmatn" w:cs="Vazirmatn"/>
+                <w:b w:val="0"/>
+                <w:bCs w:val="0"/>
+                <w:color w:val="000000" w:themeColor="text1"/>
+                <w:sz w:val="32"/>
+                <w:szCs w:val="32"/>
+              </w:rPr>
+            </w:pPr>
+            <w:r>
+              <w:rPr>
+                <w:rFonts w:ascii="Vazirmatn" w:hAnsi="Vazirmatn" w:cs="Vazirmatn" w:hint="cs"/>
+                <w:b w:val="0"/>
+                <w:bCs w:val="0"/>
+                <w:color w:val="000000" w:themeColor="text1"/>
+                <w:sz w:val="32"/>
+                <w:szCs w:val="32"/>
+                <w:rtl/>
+              </w:rPr>
+              <w:t xml:space="preserve">روش </w:t>
+            </w:r>
+            <w:proofErr w:type="spellStart"/>
+            <w:r>
+              <w:rPr>
+                <w:rFonts w:ascii="Vazirmatn" w:hAnsi="Vazirmatn" w:cs="Vazirmatn"/>
+                <w:b w:val="0"/>
+                <w:bCs w:val="0"/>
+                <w:color w:val="000000" w:themeColor="text1"/>
+                <w:sz w:val="32"/>
+                <w:szCs w:val="32"/>
+              </w:rPr>
+              <w:t>Mockist</w:t>
+            </w:r>
+            <w:proofErr w:type="spellEnd"/>
+          </w:p>
+        </w:tc>
+      </w:tr>
+      <w:tr>
+        <w:trPr>
+          <w:cnfStyle w:val="000000100000" w:firstRow="0" w:lastRow="0" w:firstColumn="0" w:lastColumn="0" w:oddVBand="0" w:evenVBand="0" w:oddHBand="1" w:evenHBand="0" w:firstRowFirstColumn="0" w:firstRowLastColumn="0" w:lastRowFirstColumn="0" w:lastRowLastColumn="0"/>
+          <w:trHeight w:val="624"/>
+        </w:trPr>
+        <w:tc>
+          <w:tcPr>
+            <w:tcW w:w="5102" w:type="dxa"/>
+          </w:tcPr>
+          <w:p>
+            <w:pPr>
+              <w:pStyle w:val="ListParagraph"/>
+              <w:numPr>
+                <w:ilvl w:val="0"/>
+                <w:numId w:val="4"/>
+              </w:numPr>
+              <w:spacing w:after="0"/>
+              <w:ind w:left="570"/>
+              <w:jc w:val="mediumKashida"/>
+              <w:rPr>
+                <w:rFonts w:ascii="Vazirmatn" w:hAnsi="Vazirmatn" w:cs="Vazirmatn" w:hint="cs"/>
+                <w:color w:val="000000" w:themeColor="text1"/>
+                <w:sz w:val="24"/>
+                <w:szCs w:val="24"/>
+                <w:rtl/>
+              </w:rPr>
+            </w:pPr>
+            <w:r>
+              <w:rPr>
+                <w:rFonts w:ascii="Vazirmatn" w:hAnsi="Vazirmatn" w:cs="Vazirmatn" w:hint="cs"/>
+                <w:color w:val="000000" w:themeColor="text1"/>
+                <w:sz w:val="24"/>
+                <w:szCs w:val="24"/>
+                <w:rtl/>
+              </w:rPr>
+              <w:t xml:space="preserve">برای شبیه سازی </w:t>
+            </w:r>
+            <w:r>
+              <w:rPr>
+                <w:rFonts w:ascii="Vazirmatn" w:hAnsi="Vazirmatn" w:cs="Vazirmatn"/>
+                <w:color w:val="000000" w:themeColor="text1"/>
+                <w:sz w:val="24"/>
+                <w:szCs w:val="24"/>
+              </w:rPr>
+              <w:t>DOC</w:t>
+            </w:r>
+            <w:r>
+              <w:rPr>
+                <w:rFonts w:ascii="Vazirmatn" w:hAnsi="Vazirmatn" w:cs="Vazirmatn" w:hint="cs"/>
+                <w:color w:val="000000" w:themeColor="text1"/>
+                <w:sz w:val="24"/>
+                <w:szCs w:val="24"/>
+                <w:rtl/>
+              </w:rPr>
+              <w:t xml:space="preserve"> ها ترجیحا از </w:t>
+            </w:r>
+            <w:r>
+              <w:rPr>
+                <w:rFonts w:ascii="Vazirmatn" w:hAnsi="Vazirmatn" w:cs="Vazirmatn"/>
+                <w:color w:val="000000" w:themeColor="text1"/>
+                <w:sz w:val="24"/>
+                <w:szCs w:val="24"/>
+              </w:rPr>
+              <w:t>Stub</w:t>
+            </w:r>
+            <w:r>
+              <w:rPr>
+                <w:rFonts w:ascii="Vazirmatn" w:hAnsi="Vazirmatn" w:cs="Vazirmatn" w:hint="cs"/>
+                <w:color w:val="000000" w:themeColor="text1"/>
+                <w:sz w:val="24"/>
+                <w:szCs w:val="24"/>
+                <w:rtl/>
+              </w:rPr>
+              <w:t xml:space="preserve"> ها و نمونه های واقعی استفاده می کند. در صورت عدم امکان سراغ ساخت </w:t>
+            </w:r>
+            <w:r>
+              <w:rPr>
+                <w:rFonts w:ascii="Vazirmatn" w:hAnsi="Vazirmatn" w:cs="Vazirmatn"/>
+                <w:color w:val="000000" w:themeColor="text1"/>
+                <w:sz w:val="24"/>
+                <w:szCs w:val="24"/>
+              </w:rPr>
+              <w:t>Mock</w:t>
+            </w:r>
+            <w:r>
+              <w:rPr>
+                <w:rFonts w:ascii="Vazirmatn" w:hAnsi="Vazirmatn" w:cs="Vazirmatn" w:hint="cs"/>
+                <w:color w:val="000000" w:themeColor="text1"/>
+                <w:sz w:val="24"/>
+                <w:szCs w:val="24"/>
+                <w:rtl/>
+              </w:rPr>
+              <w:t xml:space="preserve"> ها و یا </w:t>
+            </w:r>
+            <w:r>
+              <w:rPr>
+                <w:rFonts w:ascii="Vazirmatn" w:hAnsi="Vazirmatn" w:cs="Vazirmatn"/>
+                <w:color w:val="000000" w:themeColor="text1"/>
+                <w:sz w:val="24"/>
+                <w:szCs w:val="24"/>
+              </w:rPr>
+              <w:t>Stub</w:t>
+            </w:r>
+            <w:r>
+              <w:rPr>
+                <w:rFonts w:ascii="Vazirmatn" w:hAnsi="Vazirmatn" w:cs="Vazirmatn" w:hint="cs"/>
+                <w:color w:val="000000" w:themeColor="text1"/>
+                <w:sz w:val="24"/>
+                <w:szCs w:val="24"/>
+                <w:rtl/>
+              </w:rPr>
+              <w:t xml:space="preserve"> های دوگان شده می رود</w:t>
+            </w:r>
+          </w:p>
+        </w:tc>
+        <w:tc>
+          <w:tcPr>
+            <w:tcW w:w="5102" w:type="dxa"/>
+          </w:tcPr>
+          <w:p>
+            <w:pPr>
+              <w:pStyle w:val="ListParagraph"/>
+              <w:numPr>
+                <w:ilvl w:val="0"/>
+                <w:numId w:val="4"/>
+              </w:numPr>
+              <w:spacing w:after="0"/>
+              <w:ind w:left="570"/>
+              <w:jc w:val="mediumKashida"/>
+              <w:rPr>
+                <w:rFonts w:ascii="Vazirmatn" w:hAnsi="Vazirmatn" w:cs="Vazirmatn" w:hint="cs"/>
+                <w:color w:val="000000" w:themeColor="text1"/>
+                <w:sz w:val="24"/>
+                <w:szCs w:val="24"/>
+                <w:rtl/>
+              </w:rPr>
+            </w:pPr>
+            <w:r>
+              <w:rPr>
+                <w:rFonts w:ascii="Vazirmatn" w:hAnsi="Vazirmatn" w:cs="Vazirmatn" w:hint="cs"/>
+                <w:color w:val="000000" w:themeColor="text1"/>
+                <w:sz w:val="24"/>
+                <w:szCs w:val="24"/>
+                <w:rtl/>
+              </w:rPr>
+              <w:t xml:space="preserve">حدالامکان از  </w:t>
+            </w:r>
+            <w:r>
+              <w:rPr>
+                <w:rFonts w:ascii="Vazirmatn" w:hAnsi="Vazirmatn" w:cs="Vazirmatn"/>
+                <w:color w:val="000000" w:themeColor="text1"/>
+                <w:sz w:val="24"/>
+                <w:szCs w:val="24"/>
+              </w:rPr>
+              <w:t>Mock</w:t>
+            </w:r>
+            <w:r>
+              <w:rPr>
+                <w:rFonts w:ascii="Vazirmatn" w:hAnsi="Vazirmatn" w:cs="Vazirmatn" w:hint="cs"/>
+                <w:color w:val="000000" w:themeColor="text1"/>
+                <w:sz w:val="24"/>
+                <w:szCs w:val="24"/>
+                <w:rtl/>
+              </w:rPr>
+              <w:t xml:space="preserve"> های دوگان شده استفاده می کند و از </w:t>
+            </w:r>
+            <w:r>
+              <w:rPr>
+                <w:rFonts w:ascii="Vazirmatn" w:hAnsi="Vazirmatn" w:cs="Vazirmatn"/>
+                <w:color w:val="000000" w:themeColor="text1"/>
+                <w:sz w:val="24"/>
+                <w:szCs w:val="24"/>
+              </w:rPr>
+              <w:t>DOC</w:t>
+            </w:r>
+            <w:r>
+              <w:rPr>
+                <w:rFonts w:ascii="Vazirmatn" w:hAnsi="Vazirmatn" w:cs="Vazirmatn" w:hint="cs"/>
+                <w:color w:val="000000" w:themeColor="text1"/>
+                <w:sz w:val="24"/>
+                <w:szCs w:val="24"/>
+                <w:rtl/>
+              </w:rPr>
+              <w:t xml:space="preserve"> های واقعی استفاده نمیکند</w:t>
+            </w:r>
+          </w:p>
+        </w:tc>
+      </w:tr>
+      <w:tr>
+        <w:trPr>
+          <w:trHeight w:val="624"/>
+        </w:trPr>
+        <w:tc>
+          <w:tcPr>
+            <w:tcW w:w="5102" w:type="dxa"/>
+          </w:tcPr>
+          <w:p>
+            <w:pPr>
+              <w:pStyle w:val="ListParagraph"/>
+              <w:numPr>
+                <w:ilvl w:val="0"/>
+                <w:numId w:val="4"/>
+              </w:numPr>
+              <w:spacing w:after="0"/>
+              <w:ind w:left="570"/>
+              <w:jc w:val="mediumKashida"/>
+              <w:rPr>
+                <w:rFonts w:ascii="Vazirmatn" w:hAnsi="Vazirmatn" w:cs="Vazirmatn" w:hint="cs"/>
+                <w:color w:val="000000" w:themeColor="text1"/>
+                <w:sz w:val="24"/>
+                <w:szCs w:val="24"/>
+                <w:rtl/>
+              </w:rPr>
+            </w:pPr>
+            <w:r>
+              <w:rPr>
+                <w:rFonts w:ascii="Vazirmatn" w:hAnsi="Vazirmatn" w:cs="Vazirmatn" w:hint="cs"/>
+                <w:color w:val="000000" w:themeColor="text1"/>
+                <w:sz w:val="24"/>
+                <w:szCs w:val="24"/>
+                <w:rtl/>
+              </w:rPr>
+              <w:t xml:space="preserve">بیشتر از </w:t>
+            </w:r>
+            <w:r>
+              <w:rPr>
+                <w:rFonts w:ascii="Vazirmatn" w:hAnsi="Vazirmatn" w:cs="Vazirmatn"/>
+                <w:color w:val="000000" w:themeColor="text1"/>
+                <w:sz w:val="24"/>
+                <w:szCs w:val="24"/>
+              </w:rPr>
+              <w:t>State Verification</w:t>
+            </w:r>
+            <w:r>
+              <w:rPr>
+                <w:rFonts w:ascii="Vazirmatn" w:hAnsi="Vazirmatn" w:cs="Vazirmatn" w:hint="cs"/>
+                <w:color w:val="000000" w:themeColor="text1"/>
+                <w:sz w:val="24"/>
+                <w:szCs w:val="24"/>
+                <w:rtl/>
+              </w:rPr>
+              <w:t xml:space="preserve"> استفاده می کند</w:t>
+            </w:r>
+          </w:p>
+        </w:tc>
+        <w:tc>
+          <w:tcPr>
+            <w:tcW w:w="5102" w:type="dxa"/>
+          </w:tcPr>
+          <w:p>
+            <w:pPr>
+              <w:pStyle w:val="ListParagraph"/>
+              <w:numPr>
+                <w:ilvl w:val="0"/>
+                <w:numId w:val="4"/>
+              </w:numPr>
+              <w:spacing w:after="0"/>
+              <w:ind w:left="570"/>
+              <w:jc w:val="mediumKashida"/>
+              <w:rPr>
+                <w:rFonts w:ascii="Vazirmatn" w:hAnsi="Vazirmatn" w:cs="Vazirmatn" w:hint="cs"/>
+                <w:color w:val="000000" w:themeColor="text1"/>
+                <w:sz w:val="24"/>
+                <w:szCs w:val="24"/>
+                <w:rtl/>
+              </w:rPr>
+            </w:pPr>
+            <w:r>
+              <w:rPr>
+                <w:rFonts w:ascii="Vazirmatn" w:hAnsi="Vazirmatn" w:cs="Vazirmatn" w:hint="cs"/>
+                <w:color w:val="000000" w:themeColor="text1"/>
+                <w:sz w:val="24"/>
+                <w:szCs w:val="24"/>
+                <w:rtl/>
+              </w:rPr>
+              <w:t xml:space="preserve">بیشتر از </w:t>
+            </w:r>
+            <w:r>
+              <w:rPr>
+                <w:rFonts w:ascii="Vazirmatn" w:hAnsi="Vazirmatn" w:cs="Vazirmatn"/>
+                <w:color w:val="000000" w:themeColor="text1"/>
+                <w:sz w:val="24"/>
+                <w:szCs w:val="24"/>
+              </w:rPr>
+              <w:t>Behavior Verification</w:t>
+            </w:r>
+            <w:r>
+              <w:rPr>
+                <w:rFonts w:ascii="Vazirmatn" w:hAnsi="Vazirmatn" w:cs="Vazirmatn" w:hint="cs"/>
+                <w:color w:val="000000" w:themeColor="text1"/>
+                <w:sz w:val="24"/>
+                <w:szCs w:val="24"/>
+                <w:rtl/>
+              </w:rPr>
+              <w:t xml:space="preserve"> استفاده می کند</w:t>
+            </w:r>
+          </w:p>
+        </w:tc>
+      </w:tr>
+      <w:tr>
+        <w:trPr>
+          <w:cnfStyle w:val="000000100000" w:firstRow="0" w:lastRow="0" w:firstColumn="0" w:lastColumn="0" w:oddVBand="0" w:evenVBand="0" w:oddHBand="1" w:evenHBand="0" w:firstRowFirstColumn="0" w:firstRowLastColumn="0" w:lastRowFirstColumn="0" w:lastRowLastColumn="0"/>
+          <w:trHeight w:val="624"/>
+        </w:trPr>
+        <w:tc>
+          <w:tcPr>
+            <w:tcW w:w="5102" w:type="dxa"/>
+          </w:tcPr>
+          <w:p>
+            <w:pPr>
+              <w:pStyle w:val="ListParagraph"/>
+              <w:numPr>
+                <w:ilvl w:val="0"/>
+                <w:numId w:val="4"/>
+              </w:numPr>
+              <w:spacing w:after="0"/>
+              <w:ind w:left="570"/>
+              <w:jc w:val="mediumKashida"/>
+              <w:rPr>
+                <w:rFonts w:ascii="Vazirmatn" w:hAnsi="Vazirmatn" w:cs="Vazirmatn" w:hint="cs"/>
+                <w:color w:val="000000" w:themeColor="text1"/>
+                <w:sz w:val="24"/>
+                <w:szCs w:val="24"/>
+                <w:rtl/>
+              </w:rPr>
+            </w:pPr>
+            <w:r>
+              <w:rPr>
+                <w:rFonts w:ascii="Vazirmatn" w:hAnsi="Vazirmatn" w:cs="Vazirmatn" w:hint="cs"/>
+                <w:color w:val="000000" w:themeColor="text1"/>
+                <w:sz w:val="24"/>
+                <w:szCs w:val="24"/>
+                <w:rtl/>
+              </w:rPr>
+              <w:t xml:space="preserve">امکان استفاده از رویکرد "وسط به بیرون" را فراهم می کند؛ یعنی در توسعه هر قابلیت، از کلاس های تعریف شده در مدل دامنه شروع کرده و توسعه را تا پایان لایه </w:t>
+            </w:r>
+            <w:r>
+              <w:rPr>
+                <w:rFonts w:ascii="Vazirmatn" w:hAnsi="Vazirmatn" w:cs="Vazirmatn"/>
+                <w:color w:val="000000" w:themeColor="text1"/>
+                <w:sz w:val="24"/>
+                <w:szCs w:val="24"/>
+              </w:rPr>
+              <w:t>UI</w:t>
+            </w:r>
+            <w:r>
+              <w:rPr>
+                <w:rFonts w:ascii="Vazirmatn" w:hAnsi="Vazirmatn" w:cs="Vazirmatn" w:hint="cs"/>
+                <w:color w:val="000000" w:themeColor="text1"/>
+                <w:sz w:val="24"/>
+                <w:szCs w:val="24"/>
+                <w:rtl/>
+              </w:rPr>
+              <w:t xml:space="preserve"> ادامه می دهیم. در محیط </w:t>
+            </w:r>
+            <w:r>
+              <w:rPr>
+                <w:rFonts w:ascii="Vazirmatn" w:hAnsi="Vazirmatn" w:cs="Vazirmatn" w:hint="cs"/>
+                <w:color w:val="000000" w:themeColor="text1"/>
+                <w:sz w:val="24"/>
+                <w:szCs w:val="24"/>
+                <w:rtl/>
+              </w:rPr>
+              <w:lastRenderedPageBreak/>
+              <w:t xml:space="preserve">هایی که وفاداری به مدل دامنه مهم است، این روش </w:t>
+            </w:r>
+            <w:r>
+              <w:rPr>
+                <w:rFonts w:ascii="Vazirmatn" w:hAnsi="Vazirmatn" w:cs="Vazirmatn" w:hint="cs"/>
+                <w:color w:val="000000" w:themeColor="text1"/>
+                <w:sz w:val="24"/>
+                <w:szCs w:val="24"/>
+                <w:rtl/>
+              </w:rPr>
+              <w:t>مفید است</w:t>
+            </w:r>
+          </w:p>
+        </w:tc>
+        <w:tc>
+          <w:tcPr>
+            <w:tcW w:w="5102" w:type="dxa"/>
+          </w:tcPr>
+          <w:p>
+            <w:pPr>
+              <w:pStyle w:val="ListParagraph"/>
+              <w:numPr>
+                <w:ilvl w:val="0"/>
+                <w:numId w:val="4"/>
+              </w:numPr>
+              <w:spacing w:after="0"/>
+              <w:ind w:left="570"/>
+              <w:jc w:val="mediumKashida"/>
+              <w:rPr>
+                <w:rFonts w:ascii="Vazirmatn" w:hAnsi="Vazirmatn" w:cs="Vazirmatn" w:hint="cs"/>
+                <w:color w:val="000000" w:themeColor="text1"/>
+                <w:sz w:val="24"/>
+                <w:szCs w:val="24"/>
+                <w:rtl/>
+              </w:rPr>
+            </w:pPr>
+            <w:r>
+              <w:rPr>
+                <w:rFonts w:ascii="Vazirmatn" w:hAnsi="Vazirmatn" w:cs="Vazirmatn" w:hint="cs"/>
+                <w:color w:val="000000" w:themeColor="text1"/>
+                <w:sz w:val="24"/>
+                <w:szCs w:val="24"/>
+                <w:rtl/>
+              </w:rPr>
+              <w:lastRenderedPageBreak/>
+              <w:t xml:space="preserve">امکان استفاده از رویکرد "بیرون به درون" را فراهم میکند؛ یعنی توسعه نرم افزار از بیرونی ترین لایه (مثلا </w:t>
+            </w:r>
+            <w:r>
+              <w:rPr>
+                <w:rFonts w:ascii="Vazirmatn" w:hAnsi="Vazirmatn" w:cs="Vazirmatn"/>
+                <w:color w:val="000000" w:themeColor="text1"/>
+                <w:sz w:val="24"/>
+                <w:szCs w:val="24"/>
+              </w:rPr>
+              <w:t>UI</w:t>
+            </w:r>
+            <w:r>
+              <w:rPr>
+                <w:rFonts w:ascii="Vazirmatn" w:hAnsi="Vazirmatn" w:cs="Vazirmatn" w:hint="cs"/>
+                <w:color w:val="000000" w:themeColor="text1"/>
+                <w:sz w:val="24"/>
+                <w:szCs w:val="24"/>
+                <w:rtl/>
+              </w:rPr>
+              <w:t xml:space="preserve">) به کمک یک </w:t>
+            </w:r>
+            <w:r>
+              <w:rPr>
+                <w:rFonts w:ascii="Vazirmatn" w:hAnsi="Vazirmatn" w:cs="Vazirmatn"/>
+                <w:color w:val="000000" w:themeColor="text1"/>
+                <w:sz w:val="24"/>
+                <w:szCs w:val="24"/>
+              </w:rPr>
+              <w:t>Mock</w:t>
+            </w:r>
+            <w:r>
+              <w:rPr>
+                <w:rFonts w:ascii="Vazirmatn" w:hAnsi="Vazirmatn" w:cs="Vazirmatn" w:hint="cs"/>
+                <w:color w:val="000000" w:themeColor="text1"/>
+                <w:sz w:val="24"/>
+                <w:szCs w:val="24"/>
+                <w:rtl/>
+              </w:rPr>
+              <w:t xml:space="preserve"> از لایه داخلی تر برنامه شروع شده و به مرور زمان لایه های داخلی تر توسعه داده میشوند</w:t>
+            </w:r>
+          </w:p>
+        </w:tc>
+      </w:tr>
+      <w:tr>
+        <w:trPr>
+          <w:trHeight w:val="624"/>
+        </w:trPr>
+        <w:tc>
+          <w:tcPr>
+            <w:tcW w:w="5102" w:type="dxa"/>
+          </w:tcPr>
+          <w:p>
+            <w:pPr>
+              <w:pStyle w:val="ListParagraph"/>
+              <w:numPr>
+                <w:ilvl w:val="0"/>
+                <w:numId w:val="4"/>
+              </w:numPr>
+              <w:spacing w:after="0"/>
+              <w:ind w:left="570"/>
+              <w:jc w:val="mediumKashida"/>
+              <w:rPr>
+                <w:rFonts w:ascii="Vazirmatn" w:hAnsi="Vazirmatn" w:cs="Vazirmatn" w:hint="cs"/>
+                <w:color w:val="000000" w:themeColor="text1"/>
+                <w:sz w:val="24"/>
+                <w:szCs w:val="24"/>
+                <w:rtl/>
+              </w:rPr>
+            </w:pPr>
+            <w:r>
+              <w:rPr>
+                <w:rFonts w:ascii="Vazirmatn" w:hAnsi="Vazirmatn" w:cs="Vazirmatn" w:hint="cs"/>
+                <w:color w:val="000000" w:themeColor="text1"/>
+                <w:sz w:val="24"/>
+                <w:szCs w:val="24"/>
+                <w:rtl/>
+              </w:rPr>
+              <w:t xml:space="preserve">قبل از توسعه هر قابلیت، باید بخشی از تعریف </w:t>
+            </w:r>
+            <w:r>
+              <w:rPr>
+                <w:rFonts w:ascii="Vazirmatn" w:hAnsi="Vazirmatn" w:cs="Vazirmatn"/>
+                <w:color w:val="000000" w:themeColor="text1"/>
+                <w:sz w:val="24"/>
+                <w:szCs w:val="24"/>
+              </w:rPr>
+              <w:t>DOC</w:t>
+            </w:r>
+            <w:r>
+              <w:rPr>
+                <w:rFonts w:ascii="Vazirmatn" w:hAnsi="Vazirmatn" w:cs="Vazirmatn" w:hint="cs"/>
+                <w:color w:val="000000" w:themeColor="text1"/>
+                <w:sz w:val="24"/>
+                <w:szCs w:val="24"/>
+                <w:rtl/>
+              </w:rPr>
+              <w:t xml:space="preserve"> های مربوط به آن انجام شده باشد</w:t>
+            </w:r>
+          </w:p>
+        </w:tc>
+        <w:tc>
+          <w:tcPr>
+            <w:tcW w:w="5102" w:type="dxa"/>
+          </w:tcPr>
+          <w:p>
+            <w:pPr>
+              <w:pStyle w:val="ListParagraph"/>
+              <w:numPr>
+                <w:ilvl w:val="0"/>
+                <w:numId w:val="4"/>
+              </w:numPr>
+              <w:spacing w:after="0"/>
+              <w:ind w:left="570"/>
+              <w:jc w:val="mediumKashida"/>
+              <w:rPr>
+                <w:rFonts w:ascii="Vazirmatn" w:hAnsi="Vazirmatn" w:cs="Vazirmatn" w:hint="cs"/>
+                <w:color w:val="000000" w:themeColor="text1"/>
+                <w:sz w:val="24"/>
+                <w:szCs w:val="24"/>
+                <w:rtl/>
+              </w:rPr>
+            </w:pPr>
+            <w:r>
+              <w:rPr>
+                <w:rFonts w:ascii="Vazirmatn" w:hAnsi="Vazirmatn" w:cs="Vazirmatn" w:hint="cs"/>
+                <w:color w:val="000000" w:themeColor="text1"/>
+                <w:sz w:val="24"/>
+                <w:szCs w:val="24"/>
+                <w:rtl/>
+              </w:rPr>
+              <w:t>برای توسعه هر قابلیت، نیازی به پیاده شدن هیچ کدام از وابستگی ها نداریم</w:t>
+            </w:r>
+          </w:p>
+        </w:tc>
+      </w:tr>
+      <w:tr>
+        <w:trPr>
+          <w:cnfStyle w:val="000000100000" w:firstRow="0" w:lastRow="0" w:firstColumn="0" w:lastColumn="0" w:oddVBand="0" w:evenVBand="0" w:oddHBand="1" w:evenHBand="0" w:firstRowFirstColumn="0" w:firstRowLastColumn="0" w:lastRowFirstColumn="0" w:lastRowLastColumn="0"/>
+          <w:trHeight w:val="624"/>
+        </w:trPr>
+        <w:tc>
+          <w:tcPr>
+            <w:tcW w:w="5102" w:type="dxa"/>
+          </w:tcPr>
+          <w:p>
+            <w:pPr>
+              <w:pStyle w:val="ListParagraph"/>
+              <w:numPr>
+                <w:ilvl w:val="0"/>
+                <w:numId w:val="4"/>
+              </w:numPr>
+              <w:spacing w:after="0"/>
+              <w:ind w:left="570"/>
+              <w:jc w:val="mediumKashida"/>
+              <w:rPr>
+                <w:rFonts w:ascii="Vazirmatn" w:hAnsi="Vazirmatn" w:cs="Vazirmatn" w:hint="cs"/>
+                <w:color w:val="000000" w:themeColor="text1"/>
+                <w:sz w:val="24"/>
+                <w:szCs w:val="24"/>
+                <w:rtl/>
+              </w:rPr>
+            </w:pPr>
+            <w:r>
+              <w:rPr>
+                <w:rFonts w:ascii="Vazirmatn" w:hAnsi="Vazirmatn" w:cs="Vazirmatn" w:hint="cs"/>
+                <w:color w:val="000000" w:themeColor="text1"/>
+                <w:sz w:val="24"/>
+                <w:szCs w:val="24"/>
+                <w:rtl/>
+              </w:rPr>
+              <w:t>برای اجرای تست، نیاز به ساخت نمونه از تعداد زیادی از اشیاء وابسته داریم</w:t>
+            </w:r>
+          </w:p>
+        </w:tc>
+        <w:tc>
+          <w:tcPr>
+            <w:tcW w:w="5102" w:type="dxa"/>
+          </w:tcPr>
+          <w:p>
+            <w:pPr>
+              <w:pStyle w:val="ListParagraph"/>
+              <w:numPr>
+                <w:ilvl w:val="0"/>
+                <w:numId w:val="4"/>
+              </w:numPr>
+              <w:spacing w:after="0"/>
+              <w:ind w:left="570"/>
+              <w:jc w:val="mediumKashida"/>
+              <w:rPr>
+                <w:rFonts w:ascii="Vazirmatn" w:hAnsi="Vazirmatn" w:cs="Vazirmatn" w:hint="cs"/>
+                <w:color w:val="000000" w:themeColor="text1"/>
+                <w:sz w:val="24"/>
+                <w:szCs w:val="24"/>
+                <w:rtl/>
+              </w:rPr>
+            </w:pPr>
+            <w:r>
+              <w:rPr>
+                <w:rFonts w:ascii="Vazirmatn" w:hAnsi="Vazirmatn" w:cs="Vazirmatn" w:hint="cs"/>
+                <w:color w:val="000000" w:themeColor="text1"/>
+                <w:sz w:val="24"/>
+                <w:szCs w:val="24"/>
+                <w:rtl/>
+              </w:rPr>
+              <w:t xml:space="preserve">برای اجرای تست، صرفا نیاز به ساخت یک </w:t>
+            </w:r>
+            <w:r>
+              <w:rPr>
+                <w:rFonts w:ascii="Vazirmatn" w:hAnsi="Vazirmatn" w:cs="Vazirmatn"/>
+                <w:color w:val="000000" w:themeColor="text1"/>
+                <w:sz w:val="24"/>
+                <w:szCs w:val="24"/>
+              </w:rPr>
+              <w:t>Mock</w:t>
+            </w:r>
+            <w:r>
+              <w:rPr>
+                <w:rFonts w:ascii="Vazirmatn" w:hAnsi="Vazirmatn" w:cs="Vazirmatn" w:hint="cs"/>
+                <w:color w:val="000000" w:themeColor="text1"/>
+                <w:sz w:val="24"/>
+                <w:szCs w:val="24"/>
+                <w:rtl/>
+              </w:rPr>
+              <w:t xml:space="preserve"> حداقلی از اشیاء وابسته داریم</w:t>
+            </w:r>
+          </w:p>
+        </w:tc>
+      </w:tr>
+      <w:tr>
+        <w:trPr>
+          <w:trHeight w:val="624"/>
+        </w:trPr>
+        <w:tc>
+          <w:tcPr>
+            <w:tcW w:w="5102" w:type="dxa"/>
+          </w:tcPr>
+          <w:p>
+            <w:pPr>
+              <w:pStyle w:val="ListParagraph"/>
+              <w:numPr>
+                <w:ilvl w:val="0"/>
+                <w:numId w:val="4"/>
+              </w:numPr>
+              <w:spacing w:after="0"/>
+              <w:ind w:left="570"/>
+              <w:jc w:val="mediumKashida"/>
+              <w:rPr>
+                <w:rFonts w:ascii="Vazirmatn" w:hAnsi="Vazirmatn" w:cs="Vazirmatn" w:hint="cs"/>
+                <w:color w:val="000000" w:themeColor="text1"/>
+                <w:sz w:val="24"/>
+                <w:szCs w:val="24"/>
+                <w:rtl/>
+              </w:rPr>
+            </w:pPr>
+            <w:r>
+              <w:rPr>
+                <w:rFonts w:ascii="Vazirmatn" w:hAnsi="Vazirmatn" w:cs="Vazirmatn" w:hint="cs"/>
+                <w:color w:val="000000" w:themeColor="text1"/>
+                <w:sz w:val="24"/>
+                <w:szCs w:val="24"/>
+                <w:rtl/>
+              </w:rPr>
+              <w:t>ممکن است خطا های موجود در هر ماژول، روی تست های ماژول های دیگر نیز اثر بگذارد</w:t>
+            </w:r>
+          </w:p>
+        </w:tc>
+        <w:tc>
+          <w:tcPr>
+            <w:tcW w:w="5102" w:type="dxa"/>
+          </w:tcPr>
+          <w:p>
+            <w:pPr>
+              <w:pStyle w:val="ListParagraph"/>
+              <w:numPr>
+                <w:ilvl w:val="0"/>
+                <w:numId w:val="4"/>
+              </w:numPr>
+              <w:spacing w:after="0"/>
+              <w:ind w:left="570"/>
+              <w:jc w:val="mediumKashida"/>
+              <w:rPr>
+                <w:rFonts w:ascii="Vazirmatn" w:hAnsi="Vazirmatn" w:cs="Vazirmatn" w:hint="cs"/>
+                <w:color w:val="000000" w:themeColor="text1"/>
+                <w:sz w:val="24"/>
+                <w:szCs w:val="24"/>
+                <w:rtl/>
+              </w:rPr>
+            </w:pPr>
+            <w:r>
+              <w:rPr>
+                <w:rFonts w:ascii="Vazirmatn" w:hAnsi="Vazirmatn" w:cs="Vazirmatn" w:hint="cs"/>
+                <w:color w:val="000000" w:themeColor="text1"/>
+                <w:sz w:val="24"/>
+                <w:szCs w:val="24"/>
+                <w:rtl/>
+              </w:rPr>
+              <w:t xml:space="preserve">نتیجه هر تست صرفا به عملکرد </w:t>
+            </w:r>
+            <w:r>
+              <w:rPr>
+                <w:rFonts w:ascii="Vazirmatn" w:hAnsi="Vazirmatn" w:cs="Vazirmatn"/>
+                <w:color w:val="000000" w:themeColor="text1"/>
+                <w:sz w:val="24"/>
+                <w:szCs w:val="24"/>
+              </w:rPr>
+              <w:t>SUT</w:t>
+            </w:r>
+            <w:r>
+              <w:rPr>
+                <w:rFonts w:ascii="Vazirmatn" w:hAnsi="Vazirmatn" w:cs="Vazirmatn" w:hint="cs"/>
+                <w:color w:val="000000" w:themeColor="text1"/>
+                <w:sz w:val="24"/>
+                <w:szCs w:val="24"/>
+                <w:rtl/>
+              </w:rPr>
+              <w:t xml:space="preserve"> بستگی دارد</w:t>
+            </w:r>
+          </w:p>
+        </w:tc>
+      </w:tr>
+      <w:tr>
+        <w:trPr>
+          <w:cnfStyle w:val="000000100000" w:firstRow="0" w:lastRow="0" w:firstColumn="0" w:lastColumn="0" w:oddVBand="0" w:evenVBand="0" w:oddHBand="1" w:evenHBand="0" w:firstRowFirstColumn="0" w:firstRowLastColumn="0" w:lastRowFirstColumn="0" w:lastRowLastColumn="0"/>
+          <w:trHeight w:val="624"/>
+        </w:trPr>
+        <w:tc>
+          <w:tcPr>
+            <w:tcW w:w="5102" w:type="dxa"/>
+          </w:tcPr>
+          <w:p>
+            <w:pPr>
+              <w:pStyle w:val="ListParagraph"/>
+              <w:numPr>
+                <w:ilvl w:val="0"/>
+                <w:numId w:val="4"/>
+              </w:numPr>
+              <w:spacing w:after="0"/>
+              <w:ind w:left="570"/>
+              <w:jc w:val="mediumKashida"/>
+              <w:rPr>
+                <w:rFonts w:ascii="Vazirmatn" w:hAnsi="Vazirmatn" w:cs="Vazirmatn" w:hint="cs"/>
+                <w:color w:val="000000" w:themeColor="text1"/>
+                <w:sz w:val="24"/>
+                <w:szCs w:val="24"/>
+                <w:rtl/>
+              </w:rPr>
+            </w:pPr>
+            <w:r>
+              <w:rPr>
+                <w:rFonts w:ascii="Vazirmatn" w:hAnsi="Vazirmatn" w:cs="Vazirmatn" w:hint="cs"/>
+                <w:color w:val="000000" w:themeColor="text1"/>
+                <w:sz w:val="24"/>
+                <w:szCs w:val="24"/>
+                <w:rtl/>
+              </w:rPr>
+              <w:t xml:space="preserve">به دلیل استفاده از </w:t>
+            </w:r>
+            <w:r>
+              <w:rPr>
+                <w:rFonts w:ascii="Vazirmatn" w:hAnsi="Vazirmatn" w:cs="Vazirmatn"/>
+                <w:color w:val="000000" w:themeColor="text1"/>
+                <w:sz w:val="24"/>
+                <w:szCs w:val="24"/>
+              </w:rPr>
+              <w:t>State Verification</w:t>
+            </w:r>
+            <w:r>
+              <w:rPr>
+                <w:rFonts w:ascii="Vazirmatn" w:hAnsi="Vazirmatn" w:cs="Vazirmatn" w:hint="cs"/>
+                <w:color w:val="000000" w:themeColor="text1"/>
+                <w:sz w:val="24"/>
+                <w:szCs w:val="24"/>
+                <w:rtl/>
+              </w:rPr>
+              <w:t>، تست تا حد خوبی از پیاده سازی مستقل می شود</w:t>
+            </w:r>
+          </w:p>
+        </w:tc>
+        <w:tc>
+          <w:tcPr>
+            <w:tcW w:w="5102" w:type="dxa"/>
+          </w:tcPr>
+          <w:p>
+            <w:pPr>
+              <w:pStyle w:val="ListParagraph"/>
+              <w:numPr>
+                <w:ilvl w:val="0"/>
+                <w:numId w:val="4"/>
+              </w:numPr>
+              <w:spacing w:after="0"/>
+              <w:ind w:left="570"/>
+              <w:jc w:val="mediumKashida"/>
+              <w:rPr>
+                <w:rFonts w:ascii="Vazirmatn" w:hAnsi="Vazirmatn" w:cs="Vazirmatn" w:hint="cs"/>
+                <w:color w:val="000000" w:themeColor="text1"/>
+                <w:sz w:val="24"/>
+                <w:szCs w:val="24"/>
+                <w:rtl/>
+              </w:rPr>
+            </w:pPr>
+            <w:r>
+              <w:rPr>
+                <w:rFonts w:ascii="Vazirmatn" w:hAnsi="Vazirmatn" w:cs="Vazirmatn" w:hint="cs"/>
+                <w:color w:val="000000" w:themeColor="text1"/>
+                <w:sz w:val="24"/>
+                <w:szCs w:val="24"/>
+                <w:rtl/>
+              </w:rPr>
+              <w:t xml:space="preserve">به دلیل استفاده از </w:t>
+            </w:r>
+            <w:r>
+              <w:rPr>
+                <w:rFonts w:ascii="Vazirmatn" w:hAnsi="Vazirmatn" w:cs="Vazirmatn"/>
+                <w:color w:val="000000" w:themeColor="text1"/>
+                <w:sz w:val="24"/>
+                <w:szCs w:val="24"/>
+              </w:rPr>
+              <w:t>Behavior Verification</w:t>
+            </w:r>
+            <w:r>
+              <w:rPr>
+                <w:rFonts w:ascii="Vazirmatn" w:hAnsi="Vazirmatn" w:cs="Vazirmatn" w:hint="cs"/>
+                <w:color w:val="000000" w:themeColor="text1"/>
+                <w:sz w:val="24"/>
+                <w:szCs w:val="24"/>
+                <w:rtl/>
+              </w:rPr>
+              <w:t>، تست تا حدی به پیاده سازی وابسته می شود</w:t>
+            </w:r>
+          </w:p>
+        </w:tc>
+      </w:tr>
+      <w:tr>
+        <w:trPr>
+          <w:trHeight w:val="624"/>
+        </w:trPr>
+        <w:tc>
+          <w:tcPr>
+            <w:tcW w:w="5102" w:type="dxa"/>
+          </w:tcPr>
+          <w:p>
+            <w:pPr>
+              <w:pStyle w:val="ListParagraph"/>
+              <w:numPr>
+                <w:ilvl w:val="0"/>
+                <w:numId w:val="4"/>
+              </w:numPr>
+              <w:spacing w:after="0"/>
+              <w:ind w:left="570"/>
+              <w:jc w:val="mediumKashida"/>
+              <w:rPr>
+                <w:rFonts w:ascii="Vazirmatn" w:hAnsi="Vazirmatn" w:cs="Vazirmatn" w:hint="cs"/>
+                <w:color w:val="000000" w:themeColor="text1"/>
+                <w:sz w:val="24"/>
+                <w:szCs w:val="24"/>
+                <w:rtl/>
+              </w:rPr>
+            </w:pPr>
+            <w:r>
+              <w:rPr>
+                <w:rFonts w:ascii="Vazirmatn" w:hAnsi="Vazirmatn" w:cs="Vazirmatn" w:hint="cs"/>
+                <w:color w:val="000000" w:themeColor="text1"/>
+                <w:sz w:val="24"/>
+                <w:szCs w:val="24"/>
+                <w:rtl/>
+              </w:rPr>
+              <w:t xml:space="preserve">نیاز به اضافه کردن توابع </w:t>
+            </w:r>
+            <w:r>
+              <w:rPr>
+                <w:rFonts w:ascii="Vazirmatn" w:hAnsi="Vazirmatn" w:cs="Vazirmatn"/>
+                <w:color w:val="000000" w:themeColor="text1"/>
+                <w:sz w:val="24"/>
+                <w:szCs w:val="24"/>
+              </w:rPr>
+              <w:t>Getter</w:t>
+            </w:r>
+            <w:r>
+              <w:rPr>
+                <w:rFonts w:ascii="Vazirmatn" w:hAnsi="Vazirmatn" w:cs="Vazirmatn" w:hint="cs"/>
+                <w:color w:val="000000" w:themeColor="text1"/>
+                <w:sz w:val="24"/>
+                <w:szCs w:val="24"/>
+                <w:rtl/>
+              </w:rPr>
+              <w:t xml:space="preserve"> برای </w:t>
+            </w:r>
+            <w:r>
+              <w:rPr>
+                <w:rFonts w:ascii="Vazirmatn" w:hAnsi="Vazirmatn" w:cs="Vazirmatn"/>
+                <w:color w:val="000000" w:themeColor="text1"/>
+                <w:sz w:val="24"/>
+                <w:szCs w:val="24"/>
+              </w:rPr>
+              <w:t>Verify</w:t>
+            </w:r>
+            <w:r>
+              <w:rPr>
+                <w:rFonts w:ascii="Vazirmatn" w:hAnsi="Vazirmatn" w:cs="Vazirmatn" w:hint="cs"/>
+                <w:color w:val="000000" w:themeColor="text1"/>
+                <w:sz w:val="24"/>
+                <w:szCs w:val="24"/>
+                <w:rtl/>
+              </w:rPr>
+              <w:t xml:space="preserve"> کردن </w:t>
+            </w:r>
+            <w:r>
+              <w:rPr>
+                <w:rFonts w:ascii="Vazirmatn" w:hAnsi="Vazirmatn" w:cs="Vazirmatn"/>
+                <w:color w:val="000000" w:themeColor="text1"/>
+                <w:sz w:val="24"/>
+                <w:szCs w:val="24"/>
+              </w:rPr>
+              <w:t>State</w:t>
+            </w:r>
+            <w:r>
+              <w:rPr>
+                <w:rFonts w:ascii="Vazirmatn" w:hAnsi="Vazirmatn" w:cs="Vazirmatn" w:hint="cs"/>
+                <w:color w:val="000000" w:themeColor="text1"/>
+                <w:sz w:val="24"/>
+                <w:szCs w:val="24"/>
+                <w:rtl/>
+              </w:rPr>
+              <w:t xml:space="preserve"> اشیاء بعد تست داریم</w:t>
+            </w:r>
+          </w:p>
+        </w:tc>
+        <w:tc>
+          <w:tcPr>
+            <w:tcW w:w="5102" w:type="dxa"/>
+          </w:tcPr>
+          <w:p>
+            <w:pPr>
+              <w:pStyle w:val="ListParagraph"/>
+              <w:numPr>
+                <w:ilvl w:val="0"/>
+                <w:numId w:val="4"/>
+              </w:numPr>
+              <w:spacing w:after="0"/>
+              <w:ind w:left="570"/>
+              <w:jc w:val="mediumKashida"/>
+              <w:rPr>
+                <w:rFonts w:ascii="Vazirmatn" w:hAnsi="Vazirmatn" w:cs="Vazirmatn" w:hint="cs"/>
+                <w:color w:val="000000" w:themeColor="text1"/>
+                <w:sz w:val="24"/>
+                <w:szCs w:val="24"/>
+                <w:rtl/>
+              </w:rPr>
+            </w:pPr>
+            <w:r>
+              <w:rPr>
+                <w:rFonts w:ascii="Vazirmatn" w:hAnsi="Vazirmatn" w:cs="Vazirmatn" w:hint="cs"/>
+                <w:color w:val="000000" w:themeColor="text1"/>
+                <w:sz w:val="24"/>
+                <w:szCs w:val="24"/>
+                <w:rtl/>
+              </w:rPr>
+              <w:t xml:space="preserve">نیازی به تغییر در </w:t>
+            </w:r>
+            <w:r>
+              <w:rPr>
+                <w:rFonts w:ascii="Vazirmatn" w:hAnsi="Vazirmatn" w:cs="Vazirmatn"/>
+                <w:color w:val="000000" w:themeColor="text1"/>
+                <w:sz w:val="24"/>
+                <w:szCs w:val="24"/>
+              </w:rPr>
+              <w:t>Interface</w:t>
+            </w:r>
+            <w:r>
+              <w:rPr>
+                <w:rFonts w:ascii="Vazirmatn" w:hAnsi="Vazirmatn" w:cs="Vazirmatn" w:hint="cs"/>
+                <w:color w:val="000000" w:themeColor="text1"/>
+                <w:sz w:val="24"/>
+                <w:szCs w:val="24"/>
+                <w:rtl/>
+              </w:rPr>
+              <w:t xml:space="preserve"> کلاس ها برای پیاده سازی تست نداریم</w:t>
+            </w:r>
+          </w:p>
+        </w:tc>
+      </w:tr>
+      <w:tr>
+        <w:trPr>
+          <w:cnfStyle w:val="000000100000" w:firstRow="0" w:lastRow="0" w:firstColumn="0" w:lastColumn="0" w:oddVBand="0" w:evenVBand="0" w:oddHBand="1" w:evenHBand="0" w:firstRowFirstColumn="0" w:firstRowLastColumn="0" w:lastRowFirstColumn="0" w:lastRowLastColumn="0"/>
+          <w:trHeight w:val="624"/>
+        </w:trPr>
+        <w:tc>
+          <w:tcPr>
+            <w:tcW w:w="5102" w:type="dxa"/>
+          </w:tcPr>
+          <w:p>
+            <w:pPr>
+              <w:pStyle w:val="ListParagraph"/>
+              <w:numPr>
+                <w:ilvl w:val="0"/>
+                <w:numId w:val="4"/>
+              </w:numPr>
+              <w:spacing w:after="0"/>
+              <w:ind w:left="570"/>
+              <w:jc w:val="mediumKashida"/>
+              <w:rPr>
+                <w:rFonts w:ascii="Vazirmatn" w:hAnsi="Vazirmatn" w:cs="Vazirmatn" w:hint="cs"/>
+                <w:color w:val="000000" w:themeColor="text1"/>
+                <w:sz w:val="24"/>
+                <w:szCs w:val="24"/>
+                <w:rtl/>
+              </w:rPr>
+            </w:pPr>
+            <w:r>
+              <w:rPr>
+                <w:rFonts w:ascii="Vazirmatn" w:hAnsi="Vazirmatn" w:cs="Vazirmatn" w:hint="cs"/>
+                <w:color w:val="000000" w:themeColor="text1"/>
+                <w:sz w:val="24"/>
+                <w:szCs w:val="24"/>
+                <w:rtl/>
+              </w:rPr>
+              <w:t>از آنجا که تست ها با کمک اشیاء واقعی انجام می شوند، بهتر میتوان به آنها اعتماد کرد</w:t>
+            </w:r>
+          </w:p>
+        </w:tc>
+        <w:tc>
+          <w:tcPr>
+            <w:tcW w:w="5102" w:type="dxa"/>
+          </w:tcPr>
+          <w:p>
+            <w:pPr>
+              <w:pStyle w:val="ListParagraph"/>
+              <w:numPr>
+                <w:ilvl w:val="0"/>
+                <w:numId w:val="4"/>
+              </w:numPr>
+              <w:spacing w:after="0"/>
+              <w:ind w:left="570"/>
+              <w:jc w:val="mediumKashida"/>
+              <w:rPr>
+                <w:rFonts w:ascii="Vazirmatn" w:hAnsi="Vazirmatn" w:cs="Vazirmatn" w:hint="cs"/>
+                <w:color w:val="000000" w:themeColor="text1"/>
+                <w:sz w:val="24"/>
+                <w:szCs w:val="24"/>
+                <w:rtl/>
+              </w:rPr>
+            </w:pPr>
+            <w:r>
+              <w:rPr>
+                <w:rFonts w:ascii="Vazirmatn" w:hAnsi="Vazirmatn" w:cs="Vazirmatn" w:hint="cs"/>
+                <w:color w:val="000000" w:themeColor="text1"/>
+                <w:sz w:val="24"/>
+                <w:szCs w:val="24"/>
+                <w:rtl/>
+              </w:rPr>
+              <w:t>برای برنامه های با ساختار لایه ای مناسب تر است.</w:t>
+            </w:r>
+          </w:p>
+        </w:tc>
+      </w:tr>
+    </w:tbl>
+    <w:p>
+      <w:pPr>
+        <w:spacing w:after="0"/>
+        <w:rPr>
+          <w:rFonts w:ascii="Vazirmatn" w:hAnsi="Vazirmatn" w:cs="Vazirmatn"/>
+          <w:color w:val="000000" w:themeColor="text1"/>
+          <w:sz w:val="24"/>
+          <w:szCs w:val="24"/>
           <w:rtl/>
         </w:rPr>
       </w:pPr>
@@ -481,12 +1691,33 @@
       <w:pPr>
         <w:spacing w:after="0"/>
         <w:rPr>
-          <w:rFonts w:ascii="Vazirmatn" w:hAnsi="Vazirmatn" w:cs="Vazirmatn"/>
+          <w:rFonts w:ascii="Vazirmatn" w:hAnsi="Vazirmatn" w:cs="Vazirmatn" w:hint="cs"/>
           <w:color w:val="000000" w:themeColor="text1"/>
           <w:sz w:val="24"/>
           <w:szCs w:val="24"/>
-        </w:rPr>
-      </w:pPr>
+          <w:rtl/>
+        </w:rPr>
+      </w:pPr>
+      <w:r>
+        <w:rPr>
+          <w:rFonts w:ascii="Vazirmatn" w:hAnsi="Vazirmatn" w:cs="Vazirmatn" w:hint="cs"/>
+          <w:color w:val="000000" w:themeColor="text1"/>
+          <w:sz w:val="24"/>
+          <w:szCs w:val="24"/>
+          <w:rtl/>
+        </w:rPr>
+        <w:t xml:space="preserve">به عنوان جمع بندی میتوان گفت هیچ کدام از این دو روش لزوما به دیگری برتری ندارد </w:t>
+      </w:r>
+      <w:r>
+        <w:rPr>
+          <w:rFonts w:ascii="Vazirmatn" w:hAnsi="Vazirmatn" w:cs="Vazirmatn" w:hint="cs"/>
+          <w:color w:val="000000" w:themeColor="text1"/>
+          <w:sz w:val="24"/>
+          <w:szCs w:val="24"/>
+          <w:rtl/>
+        </w:rPr>
+        <w:t>و انتخاب از بین این دو بیشتر به سلیقه و عادات توسعه ای تیم بستگی دارد.</w:t>
+      </w:r>
     </w:p>
     <w:sectPr>
       <w:pgSz w:w="11906" w:h="16838"/>
@@ -504,6 +1735,119 @@
 <file path=word/numbering.xml><?xml version="1.0" encoding="utf-8"?>
 <w:numbering xmlns:wpc="http://schemas.microsoft.com/office/word/2010/wordprocessingCanvas" xmlns:cx="http://schemas.microsoft.com/office/drawing/2014/chartex" xmlns:cx1="http://schemas.microsoft.com/office/drawing/2015/9/8/chartex" xmlns:cx2="http://schemas.microsoft.com/office/drawing/2015/10/21/chartex" xmlns:cx3="http://schemas.microsoft.com/office/drawing/2016/5/9/chartex" xmlns:cx4="http://schemas.microsoft.com/office/drawing/2016/5/10/chartex" xmlns:cx5="http://schemas.microsoft.com/office/drawing/2016/5/11/chartex" xmlns:cx6="http://schemas.microsoft.com/office/drawing/2016/5/12/chartex" xmlns:cx7="http://schemas.microsoft.com/office/drawing/2016/5/13/chartex" xmlns:cx8="http://schemas.microsoft.com/office/drawing/2016/5/14/chartex" xmlns:mc="http://schemas.openxmlformats.org/markup-compatibility/2006" xmlns:aink="http://schemas.microsoft.com/office/drawing/2016/ink" xmlns:am3d="http://schemas.microsoft.com/office/drawing/2017/model3d" xmlns:o="urn:schemas-microsoft-com:office:office" xmlns:r="http://schemas.openxmlformats.org/officeDocument/2006/relationships" xmlns:m="http://schemas.openxmlformats.org/officeDocument/2006/math" xmlns:v="urn:schemas-microsoft-com:vml" xmlns:wp14="http://schemas.microsoft.com/office/word/2010/wordprocessingDrawing" xmlns:wp="http://schemas.openxmlformats.org/drawingml/2006/wordprocessingDrawing" xmlns:w10="urn:schemas-microsoft-com:office:word" xmlns:w="http://schemas.openxmlformats.org/wordprocessingml/2006/main" xmlns:w14="http://schemas.microsoft.com/office/word/2010/wordml" xmlns:w15="http://schemas.microsoft.com/office/word/2012/wordml" xmlns:w16cex="http://schemas.microsoft.com/office/word/2018/wordml/cex" xmlns:w16cid="http://schemas.microsoft.com/office/word/2016/wordml/cid" xmlns:w16="http://schemas.microsoft.com/office/word/2018/wordml" xmlns:w16sdtdh="http://schemas.microsoft.com/office/word/2020/wordml/sdtdatahash" xmlns:w16se="http://schemas.microsoft.com/office/word/2015/wordml/symex" xmlns:wpg="http://schemas.microsoft.com/office/word/2010/wordprocessingGroup" xmlns:wpi="http://schemas.microsoft.com/office/word/2010/wordprocessingInk" xmlns:wne="http://schemas.microsoft.com/office/word/2006/wordml" xmlns:wps="http://schemas.microsoft.com/office/word/2010/wordprocessingShape" mc:Ignorable="w14 w15 w16se w16cid w16 w16cex w16sdtdh wp14">
   <w:abstractNum w:abstractNumId="0" w15:restartNumberingAfterBreak="0">
+    <w:nsid w:val="46086F8D"/>
+    <w:multiLevelType w:val="hybridMultilevel"/>
+    <w:tmpl w:val="7444C372"/>
+    <w:lvl w:ilvl="0" w:tplc="04090001">
+      <w:start w:val="1"/>
+      <w:numFmt w:val="bullet"/>
+      <w:lvlText w:val=""/>
+      <w:lvlJc w:val="left"/>
+      <w:pPr>
+        <w:ind w:left="720" w:hanging="360"/>
+      </w:pPr>
+      <w:rPr>
+        <w:rFonts w:ascii="Symbol" w:hAnsi="Symbol" w:hint="default"/>
+      </w:rPr>
+    </w:lvl>
+    <w:lvl w:ilvl="1" w:tplc="04090003" w:tentative="1">
+      <w:start w:val="1"/>
+      <w:numFmt w:val="bullet"/>
+      <w:lvlText w:val="o"/>
+      <w:lvlJc w:val="left"/>
+      <w:pPr>
+        <w:ind w:left="1440" w:hanging="360"/>
+      </w:pPr>
+      <w:rPr>
+        <w:rFonts w:ascii="Courier New" w:hAnsi="Courier New" w:cs="Courier New" w:hint="default"/>
+      </w:rPr>
+    </w:lvl>
+    <w:lvl w:ilvl="2" w:tplc="04090005" w:tentative="1">
+      <w:start w:val="1"/>
+      <w:numFmt w:val="bullet"/>
+      <w:lvlText w:val=""/>
+      <w:lvlJc w:val="left"/>
+      <w:pPr>
+        <w:ind w:left="2160" w:hanging="360"/>
+      </w:pPr>
+      <w:rPr>
+        <w:rFonts w:ascii="Wingdings" w:hAnsi="Wingdings" w:hint="default"/>
+      </w:rPr>
+    </w:lvl>
+    <w:lvl w:ilvl="3" w:tplc="04090001" w:tentative="1">
+      <w:start w:val="1"/>
+      <w:numFmt w:val="bullet"/>
+      <w:lvlText w:val=""/>
+      <w:lvlJc w:val="left"/>
+      <w:pPr>
+        <w:ind w:left="2880" w:hanging="360"/>
+      </w:pPr>
+      <w:rPr>
+        <w:rFonts w:ascii="Symbol" w:hAnsi="Symbol" w:hint="default"/>
+      </w:rPr>
+    </w:lvl>
+    <w:lvl w:ilvl="4" w:tplc="04090003" w:tentative="1">
+      <w:start w:val="1"/>
+      <w:numFmt w:val="bullet"/>
+      <w:lvlText w:val="o"/>
+      <w:lvlJc w:val="left"/>
+      <w:pPr>
+        <w:ind w:left="3600" w:hanging="360"/>
+      </w:pPr>
+      <w:rPr>
+        <w:rFonts w:ascii="Courier New" w:hAnsi="Courier New" w:cs="Courier New" w:hint="default"/>
+      </w:rPr>
+    </w:lvl>
+    <w:lvl w:ilvl="5" w:tplc="04090005" w:tentative="1">
+      <w:start w:val="1"/>
+      <w:numFmt w:val="bullet"/>
+      <w:lvlText w:val=""/>
+      <w:lvlJc w:val="left"/>
+      <w:pPr>
+        <w:ind w:left="4320" w:hanging="360"/>
+      </w:pPr>
+      <w:rPr>
+        <w:rFonts w:ascii="Wingdings" w:hAnsi="Wingdings" w:hint="default"/>
+      </w:rPr>
+    </w:lvl>
+    <w:lvl w:ilvl="6" w:tplc="04090001" w:tentative="1">
+      <w:start w:val="1"/>
+      <w:numFmt w:val="bullet"/>
+      <w:lvlText w:val=""/>
+      <w:lvlJc w:val="left"/>
+      <w:pPr>
+        <w:ind w:left="5040" w:hanging="360"/>
+      </w:pPr>
+      <w:rPr>
+        <w:rFonts w:ascii="Symbol" w:hAnsi="Symbol" w:hint="default"/>
+      </w:rPr>
+    </w:lvl>
+    <w:lvl w:ilvl="7" w:tplc="04090003" w:tentative="1">
+      <w:start w:val="1"/>
+      <w:numFmt w:val="bullet"/>
+      <w:lvlText w:val="o"/>
+      <w:lvlJc w:val="left"/>
+      <w:pPr>
+        <w:ind w:left="5760" w:hanging="360"/>
+      </w:pPr>
+      <w:rPr>
+        <w:rFonts w:ascii="Courier New" w:hAnsi="Courier New" w:cs="Courier New" w:hint="default"/>
+      </w:rPr>
+    </w:lvl>
+    <w:lvl w:ilvl="8" w:tplc="04090005" w:tentative="1">
+      <w:start w:val="1"/>
+      <w:numFmt w:val="bullet"/>
+      <w:lvlText w:val=""/>
+      <w:lvlJc w:val="left"/>
+      <w:pPr>
+        <w:ind w:left="6480" w:hanging="360"/>
+      </w:pPr>
+      <w:rPr>
+        <w:rFonts w:ascii="Wingdings" w:hAnsi="Wingdings" w:hint="default"/>
+      </w:rPr>
+    </w:lvl>
+  </w:abstractNum>
+  <w:abstractNum w:abstractNumId="1" w15:restartNumberingAfterBreak="0">
     <w:nsid w:val="519875EF"/>
     <w:multiLevelType w:val="multilevel"/>
     <w:tmpl w:val="238648DE"/>
@@ -643,7 +1987,7 @@
       </w:rPr>
     </w:lvl>
   </w:abstractNum>
-  <w:abstractNum w:abstractNumId="1" w15:restartNumberingAfterBreak="0">
+  <w:abstractNum w:abstractNumId="2" w15:restartNumberingAfterBreak="0">
     <w:nsid w:val="5D985BB7"/>
     <w:multiLevelType w:val="multilevel"/>
     <w:tmpl w:val="7068CCBC"/>
@@ -765,7 +2109,7 @@
       </w:pPr>
     </w:lvl>
   </w:abstractNum>
-  <w:abstractNum w:abstractNumId="2" w15:restartNumberingAfterBreak="0">
+  <w:abstractNum w:abstractNumId="3" w15:restartNumberingAfterBreak="0">
     <w:nsid w:val="62425366"/>
     <w:multiLevelType w:val="multilevel"/>
     <w:tmpl w:val="7E88A7C4"/>
@@ -906,13 +2250,16 @@
     </w:lvl>
   </w:abstractNum>
   <w:num w:numId="1">
-    <w:abstractNumId w:val="0"/>
+    <w:abstractNumId w:val="1"/>
   </w:num>
   <w:num w:numId="2">
+    <w:abstractNumId w:val="3"/>
+  </w:num>
+  <w:num w:numId="3">
     <w:abstractNumId w:val="2"/>
   </w:num>
-  <w:num w:numId="3">
-    <w:abstractNumId w:val="1"/>
+  <w:num w:numId="4">
+    <w:abstractNumId w:val="0"/>
   </w:num>
 </w:numbering>
 </file>
@@ -1421,6 +2768,168 @@
       <w:contextualSpacing/>
     </w:pPr>
   </w:style>
+  <w:style w:type="table" w:styleId="TableGrid">
+    <w:name w:val="Table Grid"/>
+    <w:basedOn w:val="TableNormal"/>
+    <w:uiPriority w:val="39"/>
+    <w:rsid w:val="00796994"/>
+    <w:tblPr>
+      <w:tblBorders>
+        <w:top w:val="single" w:sz="4" w:space="0" w:color="auto"/>
+        <w:left w:val="single" w:sz="4" w:space="0" w:color="auto"/>
+        <w:bottom w:val="single" w:sz="4" w:space="0" w:color="auto"/>
+        <w:right w:val="single" w:sz="4" w:space="0" w:color="auto"/>
+        <w:insideH w:val="single" w:sz="4" w:space="0" w:color="auto"/>
+        <w:insideV w:val="single" w:sz="4" w:space="0" w:color="auto"/>
+      </w:tblBorders>
+    </w:tblPr>
+  </w:style>
+  <w:style w:type="table" w:styleId="GridTable4-Accent3">
+    <w:name w:val="Grid Table 4 Accent 3"/>
+    <w:basedOn w:val="TableNormal"/>
+    <w:uiPriority w:val="49"/>
+    <w:rsid w:val="00CC0609"/>
+    <w:tblPr>
+      <w:tblStyleRowBandSize w:val="1"/>
+      <w:tblStyleColBandSize w:val="1"/>
+      <w:tblBorders>
+        <w:top w:val="single" w:sz="4" w:space="0" w:color="C9C9C9" w:themeColor="accent3" w:themeTint="99"/>
+        <w:left w:val="single" w:sz="4" w:space="0" w:color="C9C9C9" w:themeColor="accent3" w:themeTint="99"/>
+        <w:bottom w:val="single" w:sz="4" w:space="0" w:color="C9C9C9" w:themeColor="accent3" w:themeTint="99"/>
+        <w:right w:val="single" w:sz="4" w:space="0" w:color="C9C9C9" w:themeColor="accent3" w:themeTint="99"/>
+        <w:insideH w:val="single" w:sz="4" w:space="0" w:color="C9C9C9" w:themeColor="accent3" w:themeTint="99"/>
+        <w:insideV w:val="single" w:sz="4" w:space="0" w:color="C9C9C9" w:themeColor="accent3" w:themeTint="99"/>
+      </w:tblBorders>
+    </w:tblPr>
+    <w:tblStylePr w:type="firstRow">
+      <w:rPr>
+        <w:b/>
+        <w:bCs/>
+        <w:color w:val="FFFFFF" w:themeColor="background1"/>
+      </w:rPr>
+      <w:tblPr/>
+      <w:tcPr>
+        <w:tcBorders>
+          <w:top w:val="single" w:sz="4" w:space="0" w:color="A5A5A5" w:themeColor="accent3"/>
+          <w:left w:val="single" w:sz="4" w:space="0" w:color="A5A5A5" w:themeColor="accent3"/>
+          <w:bottom w:val="single" w:sz="4" w:space="0" w:color="A5A5A5" w:themeColor="accent3"/>
+          <w:right w:val="single" w:sz="4" w:space="0" w:color="A5A5A5" w:themeColor="accent3"/>
+          <w:insideH w:val="nil"/>
+          <w:insideV w:val="nil"/>
+        </w:tcBorders>
+        <w:shd w:val="clear" w:color="auto" w:fill="A5A5A5" w:themeFill="accent3"/>
+      </w:tcPr>
+    </w:tblStylePr>
+    <w:tblStylePr w:type="lastRow">
+      <w:rPr>
+        <w:b/>
+        <w:bCs/>
+      </w:rPr>
+      <w:tblPr/>
+      <w:tcPr>
+        <w:tcBorders>
+          <w:top w:val="double" w:sz="4" w:space="0" w:color="A5A5A5" w:themeColor="accent3"/>
+        </w:tcBorders>
+      </w:tcPr>
+    </w:tblStylePr>
+    <w:tblStylePr w:type="firstCol">
+      <w:rPr>
+        <w:b/>
+        <w:bCs/>
+      </w:rPr>
+    </w:tblStylePr>
+    <w:tblStylePr w:type="lastCol">
+      <w:rPr>
+        <w:b/>
+        <w:bCs/>
+      </w:rPr>
+    </w:tblStylePr>
+    <w:tblStylePr w:type="band1Vert">
+      <w:tblPr/>
+      <w:tcPr>
+        <w:shd w:val="clear" w:color="auto" w:fill="EDEDED" w:themeFill="accent3" w:themeFillTint="33"/>
+      </w:tcPr>
+    </w:tblStylePr>
+    <w:tblStylePr w:type="band1Horz">
+      <w:tblPr/>
+      <w:tcPr>
+        <w:shd w:val="clear" w:color="auto" w:fill="EDEDED" w:themeFill="accent3" w:themeFillTint="33"/>
+      </w:tcPr>
+    </w:tblStylePr>
+  </w:style>
+  <w:style w:type="table" w:styleId="GridTable4-Accent4">
+    <w:name w:val="Grid Table 4 Accent 4"/>
+    <w:basedOn w:val="TableNormal"/>
+    <w:uiPriority w:val="49"/>
+    <w:rsid w:val="00CC0609"/>
+    <w:tblPr>
+      <w:tblStyleRowBandSize w:val="1"/>
+      <w:tblStyleColBandSize w:val="1"/>
+      <w:tblBorders>
+        <w:top w:val="single" w:sz="4" w:space="0" w:color="FFD966" w:themeColor="accent4" w:themeTint="99"/>
+        <w:left w:val="single" w:sz="4" w:space="0" w:color="FFD966" w:themeColor="accent4" w:themeTint="99"/>
+        <w:bottom w:val="single" w:sz="4" w:space="0" w:color="FFD966" w:themeColor="accent4" w:themeTint="99"/>
+        <w:right w:val="single" w:sz="4" w:space="0" w:color="FFD966" w:themeColor="accent4" w:themeTint="99"/>
+        <w:insideH w:val="single" w:sz="4" w:space="0" w:color="FFD966" w:themeColor="accent4" w:themeTint="99"/>
+        <w:insideV w:val="single" w:sz="4" w:space="0" w:color="FFD966" w:themeColor="accent4" w:themeTint="99"/>
+      </w:tblBorders>
+    </w:tblPr>
+    <w:tblStylePr w:type="firstRow">
+      <w:rPr>
+        <w:b/>
+        <w:bCs/>
+        <w:color w:val="FFFFFF" w:themeColor="background1"/>
+      </w:rPr>
+      <w:tblPr/>
+      <w:tcPr>
+        <w:tcBorders>
+          <w:top w:val="single" w:sz="4" w:space="0" w:color="FFC000" w:themeColor="accent4"/>
+          <w:left w:val="single" w:sz="4" w:space="0" w:color="FFC000" w:themeColor="accent4"/>
+          <w:bottom w:val="single" w:sz="4" w:space="0" w:color="FFC000" w:themeColor="accent4"/>
+          <w:right w:val="single" w:sz="4" w:space="0" w:color="FFC000" w:themeColor="accent4"/>
+          <w:insideH w:val="nil"/>
+          <w:insideV w:val="nil"/>
+        </w:tcBorders>
+        <w:shd w:val="clear" w:color="auto" w:fill="FFC000" w:themeFill="accent4"/>
+      </w:tcPr>
+    </w:tblStylePr>
+    <w:tblStylePr w:type="lastRow">
+      <w:rPr>
+        <w:b/>
+        <w:bCs/>
+      </w:rPr>
+      <w:tblPr/>
+      <w:tcPr>
+        <w:tcBorders>
+          <w:top w:val="double" w:sz="4" w:space="0" w:color="FFC000" w:themeColor="accent4"/>
+        </w:tcBorders>
+      </w:tcPr>
+    </w:tblStylePr>
+    <w:tblStylePr w:type="firstCol">
+      <w:rPr>
+        <w:b/>
+        <w:bCs/>
+      </w:rPr>
+    </w:tblStylePr>
+    <w:tblStylePr w:type="lastCol">
+      <w:rPr>
+        <w:b/>
+        <w:bCs/>
+      </w:rPr>
+    </w:tblStylePr>
+    <w:tblStylePr w:type="band1Vert">
+      <w:tblPr/>
+      <w:tcPr>
+        <w:shd w:val="clear" w:color="auto" w:fill="FFF2CC" w:themeFill="accent4" w:themeFillTint="33"/>
+      </w:tcPr>
+    </w:tblStylePr>
+    <w:tblStylePr w:type="band1Horz">
+      <w:tblPr/>
+      <w:tcPr>
+        <w:shd w:val="clear" w:color="auto" w:fill="FFF2CC" w:themeFill="accent4" w:themeFillTint="33"/>
+      </w:tcPr>
+    </w:tblStylePr>
+  </w:style>
 </w:styles>
 </file>
 

</xml_diff>